<commit_message>
feat: ฟdd `.env.example` for environment variables and update `.gitignore` and README files.
</commit_message>
<xml_diff>
--- a/README.docx
+++ b/README.docx
@@ -206,7 +206,7 @@
         <w:spacing w:after="200" w:line="360" w:lineRule="auto"/>
         <w:jc w:val="center"/>
         <w:rPr>
-          <w:rFonts w:asciiTheme="minorBidi" w:hAnsiTheme="minorBidi" w:cstheme="minorBidi" w:hint="cs"/>
+          <w:rFonts w:asciiTheme="minorBidi" w:hAnsiTheme="minorBidi" w:cstheme="minorBidi"/>
           <w:sz w:val="48"/>
           <w:szCs w:val="48"/>
           <w:cs/>
@@ -283,7 +283,7 @@
         <w:pStyle w:val="Title"/>
         <w:spacing w:after="200"/>
         <w:rPr>
-          <w:rFonts w:asciiTheme="minorBidi" w:hAnsiTheme="minorBidi" w:cstheme="minorBidi" w:hint="cs"/>
+          <w:rFonts w:asciiTheme="minorBidi" w:hAnsiTheme="minorBidi" w:cstheme="minorBidi"/>
           <w:sz w:val="40"/>
           <w:szCs w:val="40"/>
           <w:lang w:val="en-US"/>
@@ -448,6 +448,28 @@
       <w:pPr>
         <w:pStyle w:val="ListParagraph"/>
         <w:numPr>
+          <w:ilvl w:val="0"/>
+          <w:numId w:val="1"/>
+        </w:numPr>
+        <w:rPr>
+          <w:rFonts w:asciiTheme="minorBidi" w:hAnsiTheme="minorBidi" w:cstheme="minorBidi"/>
+          <w:sz w:val="32"/>
+          <w:szCs w:val="32"/>
+        </w:rPr>
+      </w:pPr>
+      <w:r>
+        <w:rPr>
+          <w:rFonts w:asciiTheme="minorBidi" w:hAnsiTheme="minorBidi" w:cstheme="minorBidi"/>
+          <w:sz w:val="32"/>
+          <w:szCs w:val="32"/>
+        </w:rPr>
+        <w:t>2. หน้าจองที่นั่ง (Booking Page)</w:t>
+      </w:r>
+    </w:p>
+    <w:p>
+      <w:pPr>
+        <w:pStyle w:val="ListParagraph"/>
+        <w:numPr>
           <w:ilvl w:val="1"/>
           <w:numId w:val="1"/>
         </w:numPr>
@@ -463,7 +485,99 @@
           <w:sz w:val="32"/>
           <w:szCs w:val="32"/>
         </w:rPr>
-        <w:t>เอฟเฟกต์การ์ดแบบ Glassmorphism และ Animation ที่สวยงาม</w:t>
+        <w:t>แผนผังที่นั่งในโรงภาพยนตร์ (Seat Grid)</w:t>
+      </w:r>
+    </w:p>
+    <w:p>
+      <w:pPr>
+        <w:pStyle w:val="ListParagraph"/>
+        <w:numPr>
+          <w:ilvl w:val="1"/>
+          <w:numId w:val="1"/>
+        </w:numPr>
+        <w:rPr>
+          <w:rFonts w:asciiTheme="minorBidi" w:hAnsiTheme="minorBidi" w:cstheme="minorBidi"/>
+          <w:sz w:val="32"/>
+          <w:szCs w:val="32"/>
+        </w:rPr>
+      </w:pPr>
+      <w:r>
+        <w:rPr>
+          <w:rFonts w:asciiTheme="minorBidi" w:hAnsiTheme="minorBidi" w:cstheme="minorBidi"/>
+          <w:sz w:val="32"/>
+          <w:szCs w:val="32"/>
+        </w:rPr>
+        <w:t xml:space="preserve">แสดงสถานะที่นั่ง: </w:t>
+      </w:r>
+      <w:r>
+        <w:rPr>
+          <w:rFonts w:ascii="Apple Color Emoji" w:hAnsi="Apple Color Emoji" w:cs="Apple Color Emoji"/>
+          <w:sz w:val="32"/>
+          <w:szCs w:val="32"/>
+        </w:rPr>
+        <w:t>⚪</w:t>
+      </w:r>
+      <w:r>
+        <w:rPr>
+          <w:rFonts w:asciiTheme="minorBidi" w:hAnsiTheme="minorBidi" w:cstheme="minorBidi"/>
+          <w:sz w:val="32"/>
+          <w:szCs w:val="32"/>
+        </w:rPr>
+        <w:t xml:space="preserve"> ว่าง, </w:t>
+      </w:r>
+      <w:r>
+        <w:rPr>
+          <w:rFonts w:ascii="Apple Color Emoji" w:hAnsi="Apple Color Emoji" w:cs="Apple Color Emoji"/>
+          <w:sz w:val="32"/>
+          <w:szCs w:val="32"/>
+        </w:rPr>
+        <w:t>🔵</w:t>
+      </w:r>
+      <w:r>
+        <w:rPr>
+          <w:rFonts w:asciiTheme="minorBidi" w:hAnsiTheme="minorBidi" w:cstheme="minorBidi"/>
+          <w:sz w:val="32"/>
+          <w:szCs w:val="32"/>
+        </w:rPr>
+        <w:t xml:space="preserve"> ที่เลือก, </w:t>
+      </w:r>
+      <w:r>
+        <w:rPr>
+          <w:rFonts w:ascii="Apple Color Emoji" w:hAnsi="Apple Color Emoji" w:cs="Apple Color Emoji"/>
+          <w:sz w:val="32"/>
+          <w:szCs w:val="32"/>
+        </w:rPr>
+        <w:t>⚫</w:t>
+      </w:r>
+      <w:r>
+        <w:rPr>
+          <w:rFonts w:asciiTheme="minorBidi" w:hAnsiTheme="minorBidi" w:cstheme="minorBidi"/>
+          <w:sz w:val="32"/>
+          <w:szCs w:val="32"/>
+        </w:rPr>
+        <w:t xml:space="preserve"> ไม่ว่าง</w:t>
+      </w:r>
+    </w:p>
+    <w:p>
+      <w:pPr>
+        <w:pStyle w:val="ListParagraph"/>
+        <w:numPr>
+          <w:ilvl w:val="1"/>
+          <w:numId w:val="1"/>
+        </w:numPr>
+        <w:rPr>
+          <w:rFonts w:asciiTheme="minorBidi" w:hAnsiTheme="minorBidi" w:cstheme="minorBidi"/>
+          <w:sz w:val="32"/>
+          <w:szCs w:val="32"/>
+        </w:rPr>
+      </w:pPr>
+      <w:r>
+        <w:rPr>
+          <w:rFonts w:asciiTheme="minorBidi" w:hAnsiTheme="minorBidi" w:cstheme="minorBidi"/>
+          <w:sz w:val="32"/>
+          <w:szCs w:val="32"/>
+        </w:rPr>
+        <w:t>คำนวณราคารวมให้อัตโนมัติตามจำนวนที่นั่งที่เลือก</w:t>
       </w:r>
     </w:p>
     <w:p>
@@ -485,7 +599,7 @@
           <w:sz w:val="32"/>
           <w:szCs w:val="32"/>
         </w:rPr>
-        <w:t>2. หน้าจองที่นั่ง (Booking Page)</w:t>
+        <w:t>3. ระบบการจอง (Booking System)</w:t>
       </w:r>
     </w:p>
     <w:p>
@@ -507,7 +621,7 @@
           <w:sz w:val="32"/>
           <w:szCs w:val="32"/>
         </w:rPr>
-        <w:t>แผนผังที่นั่งในโรงภาพยนตร์ (Seat Grid)</w:t>
+        <w:t>บันทึกข้อมูลการจองลงฐานข้อมูล</w:t>
       </w:r>
     </w:p>
     <w:p>
@@ -529,55 +643,7 @@
           <w:sz w:val="32"/>
           <w:szCs w:val="32"/>
         </w:rPr>
-        <w:t xml:space="preserve">แสดงสถานะที่นั่ง: </w:t>
-      </w:r>
-      <w:r>
-        <w:rPr>
-          <w:rFonts w:ascii="Apple Color Emoji" w:hAnsi="Apple Color Emoji" w:cs="Apple Color Emoji"/>
-          <w:sz w:val="32"/>
-          <w:szCs w:val="32"/>
-        </w:rPr>
-        <w:t>⚪</w:t>
-      </w:r>
-      <w:r>
-        <w:rPr>
-          <w:rFonts w:asciiTheme="minorBidi" w:hAnsiTheme="minorBidi" w:cstheme="minorBidi"/>
-          <w:sz w:val="32"/>
-          <w:szCs w:val="32"/>
-        </w:rPr>
-        <w:t xml:space="preserve"> ว่าง, </w:t>
-      </w:r>
-      <w:r>
-        <w:rPr>
-          <w:rFonts w:ascii="Apple Color Emoji" w:hAnsi="Apple Color Emoji" w:cs="Apple Color Emoji"/>
-          <w:sz w:val="32"/>
-          <w:szCs w:val="32"/>
-        </w:rPr>
-        <w:t>🔵</w:t>
-      </w:r>
-      <w:r>
-        <w:rPr>
-          <w:rFonts w:asciiTheme="minorBidi" w:hAnsiTheme="minorBidi" w:cstheme="minorBidi"/>
-          <w:sz w:val="32"/>
-          <w:szCs w:val="32"/>
-        </w:rPr>
-        <w:t xml:space="preserve"> ที่เลือก, </w:t>
-      </w:r>
-      <w:r>
-        <w:rPr>
-          <w:rFonts w:ascii="Apple Color Emoji" w:hAnsi="Apple Color Emoji" w:cs="Apple Color Emoji"/>
-          <w:sz w:val="32"/>
-          <w:szCs w:val="32"/>
-        </w:rPr>
-        <w:t>⚫</w:t>
-      </w:r>
-      <w:r>
-        <w:rPr>
-          <w:rFonts w:asciiTheme="minorBidi" w:hAnsiTheme="minorBidi" w:cstheme="minorBidi"/>
-          <w:sz w:val="32"/>
-          <w:szCs w:val="32"/>
-        </w:rPr>
-        <w:t xml:space="preserve"> ไม่ว่าง</w:t>
+        <w:t>ป้องกันการจองซ้ำ</w:t>
       </w:r>
     </w:p>
     <w:p>
@@ -599,7 +665,22 @@
           <w:sz w:val="32"/>
           <w:szCs w:val="32"/>
         </w:rPr>
-        <w:t>คำนวณราคารวมให้อัตโนมัติตามจำนวนที่นั่งที่เลือก</w:t>
+        <w:t>แสดงข้อความยืนยันเมื่อจองสำเร็จ</w:t>
+      </w:r>
+    </w:p>
+    <w:p>
+      <w:pPr>
+        <w:pStyle w:val="Heading1"/>
+        <w:spacing w:before="200" w:after="120"/>
+        <w:rPr>
+          <w:rFonts w:asciiTheme="minorBidi" w:hAnsiTheme="minorBidi" w:cstheme="minorBidi"/>
+        </w:rPr>
+      </w:pPr>
+      <w:r>
+        <w:rPr>
+          <w:rFonts w:asciiTheme="minorBidi" w:hAnsiTheme="minorBidi" w:cstheme="minorBidi"/>
+        </w:rPr>
+        <w:t>เทคโนโลยีที่ใช้ (Tech Stack)</w:t>
       </w:r>
     </w:p>
     <w:p>
@@ -621,88 +702,7 @@
           <w:sz w:val="32"/>
           <w:szCs w:val="32"/>
         </w:rPr>
-        <w:t>3. ระบบการจอง (Booking System)</w:t>
-      </w:r>
-    </w:p>
-    <w:p>
-      <w:pPr>
-        <w:pStyle w:val="ListParagraph"/>
-        <w:numPr>
-          <w:ilvl w:val="1"/>
-          <w:numId w:val="1"/>
-        </w:numPr>
-        <w:rPr>
-          <w:rFonts w:asciiTheme="minorBidi" w:hAnsiTheme="minorBidi" w:cstheme="minorBidi"/>
-          <w:sz w:val="32"/>
-          <w:szCs w:val="32"/>
-        </w:rPr>
-      </w:pPr>
-      <w:r>
-        <w:rPr>
-          <w:rFonts w:asciiTheme="minorBidi" w:hAnsiTheme="minorBidi" w:cstheme="minorBidi"/>
-          <w:sz w:val="32"/>
-          <w:szCs w:val="32"/>
-        </w:rPr>
-        <w:t>บันทึกข้อมูลการจองลงฐานข้อมูล</w:t>
-      </w:r>
-    </w:p>
-    <w:p>
-      <w:pPr>
-        <w:pStyle w:val="ListParagraph"/>
-        <w:numPr>
-          <w:ilvl w:val="1"/>
-          <w:numId w:val="1"/>
-        </w:numPr>
-        <w:rPr>
-          <w:rFonts w:asciiTheme="minorBidi" w:hAnsiTheme="minorBidi" w:cstheme="minorBidi"/>
-          <w:sz w:val="32"/>
-          <w:szCs w:val="32"/>
-        </w:rPr>
-      </w:pPr>
-      <w:r>
-        <w:rPr>
-          <w:rFonts w:asciiTheme="minorBidi" w:hAnsiTheme="minorBidi" w:cstheme="minorBidi"/>
-          <w:sz w:val="32"/>
-          <w:szCs w:val="32"/>
-        </w:rPr>
-        <w:t>ป้องกันการจองซ้ำ</w:t>
-      </w:r>
-    </w:p>
-    <w:p>
-      <w:pPr>
-        <w:pStyle w:val="ListParagraph"/>
-        <w:numPr>
-          <w:ilvl w:val="1"/>
-          <w:numId w:val="1"/>
-        </w:numPr>
-        <w:rPr>
-          <w:rFonts w:asciiTheme="minorBidi" w:hAnsiTheme="minorBidi" w:cstheme="minorBidi"/>
-          <w:sz w:val="32"/>
-          <w:szCs w:val="32"/>
-        </w:rPr>
-      </w:pPr>
-      <w:r>
-        <w:rPr>
-          <w:rFonts w:asciiTheme="minorBidi" w:hAnsiTheme="minorBidi" w:cstheme="minorBidi"/>
-          <w:sz w:val="32"/>
-          <w:szCs w:val="32"/>
-        </w:rPr>
-        <w:t>แสดงข้อความยืนยันเมื่อจองสำเร็จ</w:t>
-      </w:r>
-    </w:p>
-    <w:p>
-      <w:pPr>
-        <w:pStyle w:val="Heading1"/>
-        <w:spacing w:before="200" w:after="120"/>
-        <w:rPr>
-          <w:rFonts w:asciiTheme="minorBidi" w:hAnsiTheme="minorBidi" w:cstheme="minorBidi"/>
-        </w:rPr>
-      </w:pPr>
-      <w:r>
-        <w:rPr>
-          <w:rFonts w:asciiTheme="minorBidi" w:hAnsiTheme="minorBidi" w:cstheme="minorBidi"/>
-        </w:rPr>
-        <w:t>เทคโนโลยีที่ใช้ (Tech Stack)</w:t>
+        <w:t>Frontend Framework: Next.js 16 (App Router)</w:t>
       </w:r>
     </w:p>
     <w:p>
@@ -724,7 +724,7 @@
           <w:sz w:val="32"/>
           <w:szCs w:val="32"/>
         </w:rPr>
-        <w:t>Frontend Framework: Next.js 16 (App Router)</w:t>
+        <w:t>Database: SQLite</w:t>
       </w:r>
     </w:p>
     <w:p>
@@ -746,7 +746,7 @@
           <w:sz w:val="32"/>
           <w:szCs w:val="32"/>
         </w:rPr>
-        <w:t>Database: SQLite</w:t>
+        <w:t>ORM: Prisma</w:t>
       </w:r>
     </w:p>
     <w:p>
@@ -768,7 +768,7 @@
           <w:sz w:val="32"/>
           <w:szCs w:val="32"/>
         </w:rPr>
-        <w:t>ORM: Prisma</w:t>
+        <w:t>Styling: Tailwind CSS v4</w:t>
       </w:r>
     </w:p>
     <w:p>
@@ -790,7 +790,22 @@
           <w:sz w:val="32"/>
           <w:szCs w:val="32"/>
         </w:rPr>
-        <w:t>Styling: Tailwind CSS v4</w:t>
+        <w:t>Language: TypeScript</w:t>
+      </w:r>
+    </w:p>
+    <w:p>
+      <w:pPr>
+        <w:pStyle w:val="Heading1"/>
+        <w:spacing w:before="200" w:after="120"/>
+        <w:rPr>
+          <w:rFonts w:asciiTheme="minorBidi" w:hAnsiTheme="minorBidi" w:cstheme="minorBidi"/>
+        </w:rPr>
+      </w:pPr>
+      <w:r>
+        <w:rPr>
+          <w:rFonts w:asciiTheme="minorBidi" w:hAnsiTheme="minorBidi" w:cstheme="minorBidi"/>
+        </w:rPr>
+        <w:t>วิธีการติดตั้งและรันโปรเจกต์ (Installation &amp; Setup)</w:t>
       </w:r>
     </w:p>
     <w:p>
@@ -812,22 +827,46 @@
           <w:sz w:val="32"/>
           <w:szCs w:val="32"/>
         </w:rPr>
-        <w:t>Language: TypeScript</w:t>
-      </w:r>
-    </w:p>
-    <w:p>
-      <w:pPr>
-        <w:pStyle w:val="Heading1"/>
-        <w:spacing w:before="200" w:after="120"/>
-        <w:rPr>
-          <w:rFonts w:asciiTheme="minorBidi" w:hAnsiTheme="minorBidi" w:cstheme="minorBidi"/>
-        </w:rPr>
-      </w:pPr>
-      <w:r>
-        <w:rPr>
-          <w:rFonts w:asciiTheme="minorBidi" w:hAnsiTheme="minorBidi" w:cstheme="minorBidi"/>
-        </w:rPr>
-        <w:t>วิธีการติดตั้งและรันโปรเจกต์ (Installation &amp; Setup)</w:t>
+        <w:t>1</w:t>
+      </w:r>
+      <w:r>
+        <w:rPr>
+          <w:rFonts w:asciiTheme="minorBidi" w:hAnsiTheme="minorBidi" w:cstheme="minorBidi"/>
+          <w:sz w:val="32"/>
+          <w:szCs w:val="32"/>
+        </w:rPr>
+        <w:t>. ติดตั้ง Dependencies</w:t>
+      </w:r>
+    </w:p>
+    <w:p>
+      <w:pPr>
+        <w:pStyle w:val="ListParagraph"/>
+        <w:numPr>
+          <w:ilvl w:val="0"/>
+          <w:numId w:val="2"/>
+        </w:numPr>
+        <w:rPr>
+          <w:rFonts w:asciiTheme="minorBidi" w:hAnsiTheme="minorBidi" w:cstheme="minorBidi"/>
+          <w:sz w:val="32"/>
+          <w:szCs w:val="32"/>
+        </w:rPr>
+      </w:pPr>
+      <w:r>
+        <w:rPr>
+          <w:rFonts w:asciiTheme="minorBidi" w:eastAsia="Courier New" w:hAnsiTheme="minorBidi" w:cstheme="minorBidi" w:hint="cs"/>
+          <w:sz w:val="32"/>
+          <w:szCs w:val="32"/>
+          <w:cs/>
+        </w:rPr>
+        <w:t xml:space="preserve">รัน </w:t>
+      </w:r>
+      <w:r>
+        <w:rPr>
+          <w:rFonts w:asciiTheme="minorBidi" w:eastAsia="Courier New" w:hAnsiTheme="minorBidi" w:cstheme="minorBidi"/>
+          <w:sz w:val="32"/>
+          <w:szCs w:val="32"/>
+        </w:rPr>
+        <w:t>pnpm install</w:t>
       </w:r>
     </w:p>
     <w:p>
@@ -849,15 +888,15 @@
           <w:sz w:val="32"/>
           <w:szCs w:val="32"/>
         </w:rPr>
-        <w:t>1</w:t>
-      </w:r>
-      <w:r>
-        <w:rPr>
-          <w:rFonts w:asciiTheme="minorBidi" w:hAnsiTheme="minorBidi" w:cstheme="minorBidi"/>
-          <w:sz w:val="32"/>
-          <w:szCs w:val="32"/>
-        </w:rPr>
-        <w:t>. ติดตั้ง Dependencies</w:t>
+        <w:t>2</w:t>
+      </w:r>
+      <w:r>
+        <w:rPr>
+          <w:rFonts w:asciiTheme="minorBidi" w:hAnsiTheme="minorBidi" w:cstheme="minorBidi"/>
+          <w:sz w:val="32"/>
+          <w:szCs w:val="32"/>
+        </w:rPr>
+        <w:t>. เตรียมฐานข้อมูล</w:t>
       </w:r>
     </w:p>
     <w:p>
@@ -868,18 +907,129 @@
           <w:numId w:val="2"/>
         </w:numPr>
         <w:rPr>
-          <w:rFonts w:asciiTheme="minorBidi" w:hAnsiTheme="minorBidi" w:cstheme="minorBidi"/>
-          <w:sz w:val="32"/>
-          <w:szCs w:val="32"/>
-        </w:rPr>
-      </w:pPr>
+          <w:rFonts w:asciiTheme="minorBidi" w:hAnsiTheme="minorBidi" w:cstheme="minorBidi" w:hint="cs"/>
+          <w:sz w:val="32"/>
+          <w:szCs w:val="32"/>
+        </w:rPr>
+      </w:pPr>
+      <w:r>
+        <w:rPr>
+          <w:rFonts w:asciiTheme="minorBidi" w:hAnsiTheme="minorBidi" w:cs="Cordia New"/>
+          <w:sz w:val="32"/>
+          <w:szCs w:val="32"/>
+          <w:cs/>
+        </w:rPr>
+        <w:t>ต้องสร้างไฟล์ .</w:t>
+      </w:r>
+      <w:r>
+        <w:rPr>
+          <w:rFonts w:asciiTheme="minorBidi" w:hAnsiTheme="minorBidi" w:cstheme="minorBidi"/>
+          <w:sz w:val="32"/>
+          <w:szCs w:val="32"/>
+        </w:rPr>
+        <w:t xml:space="preserve">env </w:t>
+      </w:r>
+      <w:r>
+        <w:rPr>
+          <w:rFonts w:asciiTheme="minorBidi" w:hAnsiTheme="minorBidi" w:cs="Cordia New"/>
+          <w:sz w:val="32"/>
+          <w:szCs w:val="32"/>
+          <w:cs/>
+        </w:rPr>
+        <w:t>ก่อน</w:t>
+      </w:r>
+      <w:r>
+        <w:rPr>
+          <w:rFonts w:asciiTheme="minorBidi" w:hAnsiTheme="minorBidi" w:cs="Cordia New" w:hint="cs"/>
+          <w:sz w:val="32"/>
+          <w:szCs w:val="32"/>
+          <w:cs/>
+        </w:rPr>
+        <w:t xml:space="preserve"> </w:t>
+      </w:r>
+      <w:r>
+        <w:rPr>
+          <w:rFonts w:asciiTheme="minorBidi" w:hAnsiTheme="minorBidi" w:cs="Cordia New"/>
+          <w:sz w:val="32"/>
+          <w:szCs w:val="32"/>
+          <w:cs/>
+        </w:rPr>
+        <w:t>แล้วแก้ .</w:t>
+      </w:r>
+      <w:r>
+        <w:rPr>
+          <w:rFonts w:asciiTheme="minorBidi" w:hAnsiTheme="minorBidi" w:cs="Cordia New"/>
+          <w:sz w:val="32"/>
+          <w:szCs w:val="32"/>
+        </w:rPr>
+        <w:t xml:space="preserve">env </w:t>
+      </w:r>
+      <w:r>
+        <w:rPr>
+          <w:rFonts w:asciiTheme="minorBidi" w:hAnsiTheme="minorBidi" w:cs="Cordia New"/>
+          <w:sz w:val="32"/>
+          <w:szCs w:val="32"/>
+          <w:cs/>
+        </w:rPr>
+        <w:t>ให้ถูกต้อง</w:t>
+      </w:r>
+      <w:r>
+        <w:rPr>
+          <w:rFonts w:asciiTheme="minorBidi" w:hAnsiTheme="minorBidi" w:cs="Cordia New" w:hint="cs"/>
+          <w:sz w:val="32"/>
+          <w:szCs w:val="32"/>
+          <w:cs/>
+        </w:rPr>
+        <w:t>โดย</w:t>
+      </w:r>
+      <w:r>
+        <w:rPr>
+          <w:rFonts w:asciiTheme="minorBidi" w:hAnsiTheme="minorBidi" w:cs="Cordia New" w:hint="cs"/>
+          <w:sz w:val="32"/>
+          <w:szCs w:val="32"/>
+          <w:cs/>
+          <w:lang w:val="en-US"/>
+        </w:rPr>
+        <w:t xml:space="preserve">เพิ่ม </w:t>
+      </w:r>
+      <w:r>
+        <w:rPr>
+          <w:rFonts w:asciiTheme="minorBidi" w:hAnsiTheme="minorBidi" w:cs="Cordia New"/>
+          <w:sz w:val="32"/>
+          <w:szCs w:val="32"/>
+        </w:rPr>
+        <w:t>DATABASE_URL="file:./dev.db"</w:t>
+      </w:r>
+    </w:p>
+    <w:p>
+      <w:pPr>
+        <w:pStyle w:val="ListParagraph"/>
+        <w:numPr>
+          <w:ilvl w:val="0"/>
+          <w:numId w:val="2"/>
+        </w:numPr>
+        <w:rPr>
+          <w:rFonts w:asciiTheme="minorBidi" w:hAnsiTheme="minorBidi" w:cstheme="minorBidi"/>
+          <w:sz w:val="32"/>
+          <w:szCs w:val="32"/>
+        </w:rPr>
+      </w:pPr>
+      <w:r>
+        <w:rPr>
+          <w:rFonts w:asciiTheme="minorBidi" w:eastAsia="Courier New" w:hAnsiTheme="minorBidi" w:cstheme="minorBidi" w:hint="cs"/>
+          <w:sz w:val="32"/>
+          <w:szCs w:val="32"/>
+          <w:cs/>
+        </w:rPr>
+        <w:t xml:space="preserve">รัน </w:t>
+      </w:r>
       <w:r>
         <w:rPr>
           <w:rFonts w:asciiTheme="minorBidi" w:eastAsia="Courier New" w:hAnsiTheme="minorBidi" w:cstheme="minorBidi"/>
           <w:sz w:val="32"/>
           <w:szCs w:val="32"/>
         </w:rPr>
-        <w:t>pnpm install</w:t>
+        <w:t>npx prisma migrate dev --name init node prisma/seed.js</w:t>
       </w:r>
     </w:p>
     <w:p>
@@ -901,15 +1051,15 @@
           <w:sz w:val="32"/>
           <w:szCs w:val="32"/>
         </w:rPr>
-        <w:t>2</w:t>
-      </w:r>
-      <w:r>
-        <w:rPr>
-          <w:rFonts w:asciiTheme="minorBidi" w:hAnsiTheme="minorBidi" w:cstheme="minorBidi"/>
-          <w:sz w:val="32"/>
-          <w:szCs w:val="32"/>
-        </w:rPr>
-        <w:t>. เตรียมฐานข้อมูล</w:t>
+        <w:t>3</w:t>
+      </w:r>
+      <w:r>
+        <w:rPr>
+          <w:rFonts w:asciiTheme="minorBidi" w:hAnsiTheme="minorBidi" w:cstheme="minorBidi"/>
+          <w:sz w:val="32"/>
+          <w:szCs w:val="32"/>
+        </w:rPr>
+        <w:t>. รันโปรแกรม</w:t>
       </w:r>
     </w:p>
     <w:p>
@@ -927,56 +1077,13 @@
       </w:pPr>
       <w:r>
         <w:rPr>
-          <w:rFonts w:asciiTheme="minorBidi" w:eastAsia="Courier New" w:hAnsiTheme="minorBidi" w:cstheme="minorBidi"/>
-          <w:sz w:val="32"/>
-          <w:szCs w:val="32"/>
-        </w:rPr>
-        <w:t>npx prisma migrate dev --name init node prisma/seed.js</w:t>
-      </w:r>
-    </w:p>
-    <w:p>
-      <w:pPr>
-        <w:pStyle w:val="ListParagraph"/>
-        <w:numPr>
-          <w:ilvl w:val="0"/>
-          <w:numId w:val="1"/>
-        </w:numPr>
-        <w:rPr>
-          <w:rFonts w:asciiTheme="minorBidi" w:hAnsiTheme="minorBidi" w:cstheme="minorBidi"/>
-          <w:sz w:val="32"/>
-          <w:szCs w:val="32"/>
-        </w:rPr>
-      </w:pPr>
-      <w:r>
-        <w:rPr>
-          <w:rFonts w:asciiTheme="minorBidi" w:hAnsiTheme="minorBidi" w:cstheme="minorBidi"/>
-          <w:sz w:val="32"/>
-          <w:szCs w:val="32"/>
-        </w:rPr>
-        <w:t>3</w:t>
-      </w:r>
-      <w:r>
-        <w:rPr>
-          <w:rFonts w:asciiTheme="minorBidi" w:hAnsiTheme="minorBidi" w:cstheme="minorBidi"/>
-          <w:sz w:val="32"/>
-          <w:szCs w:val="32"/>
-        </w:rPr>
-        <w:t>. รันโปรแกรม</w:t>
-      </w:r>
-    </w:p>
-    <w:p>
-      <w:pPr>
-        <w:pStyle w:val="ListParagraph"/>
-        <w:numPr>
-          <w:ilvl w:val="0"/>
-          <w:numId w:val="2"/>
-        </w:numPr>
-        <w:rPr>
-          <w:rFonts w:asciiTheme="minorBidi" w:hAnsiTheme="minorBidi" w:cstheme="minorBidi"/>
-          <w:sz w:val="32"/>
-          <w:szCs w:val="32"/>
-        </w:rPr>
-      </w:pPr>
+          <w:rFonts w:asciiTheme="minorBidi" w:eastAsia="Courier New" w:hAnsiTheme="minorBidi" w:cstheme="minorBidi" w:hint="cs"/>
+          <w:sz w:val="32"/>
+          <w:szCs w:val="32"/>
+          <w:cs/>
+        </w:rPr>
+        <w:t xml:space="preserve">รัน </w:t>
+      </w:r>
       <w:r>
         <w:rPr>
           <w:rFonts w:asciiTheme="minorBidi" w:eastAsia="Courier New" w:hAnsiTheme="minorBidi" w:cstheme="minorBidi"/>

</xml_diff>